<commit_message>
Finish docs and add CPU and Memory usage samples.
</commit_message>
<xml_diff>
--- a/Docs.docx
+++ b/Docs.docx
@@ -296,7 +296,6 @@
     </w:p>
     <w:p>
       <w:pPr>
-        <w:jc w:val="center"/>
         <w:rPr>
           <w:rFonts w:ascii="Times New Roman" w:hAnsi="Times New Roman" w:cs="Times New Roman"/>
           <w:b/>
@@ -305,9 +304,7 @@
           <w:szCs w:val="32"/>
         </w:rPr>
       </w:pPr>
-    </w:p>
-    <w:p>
-      <w:pPr>
+      <w:r>
         <w:rPr>
           <w:rFonts w:ascii="Times New Roman" w:hAnsi="Times New Roman" w:cs="Times New Roman"/>
           <w:b/>
@@ -315,8 +312,11 @@
           <w:sz w:val="32"/>
           <w:szCs w:val="32"/>
         </w:rPr>
-      </w:pPr>
-      <w:r>
+        <w:t>Autor: Leo Vukoje</w:t>
+      </w:r>
+    </w:p>
+    <w:p>
+      <w:pPr>
         <w:rPr>
           <w:rFonts w:ascii="Times New Roman" w:hAnsi="Times New Roman" w:cs="Times New Roman"/>
           <w:b/>
@@ -324,11 +324,8 @@
           <w:sz w:val="32"/>
           <w:szCs w:val="32"/>
         </w:rPr>
-        <w:t>Autor: Leo Vukoje</w:t>
-      </w:r>
-    </w:p>
-    <w:p>
-      <w:pPr>
+      </w:pPr>
+      <w:r>
         <w:rPr>
           <w:rFonts w:ascii="Times New Roman" w:hAnsi="Times New Roman" w:cs="Times New Roman"/>
           <w:b/>
@@ -336,7 +333,8 @@
           <w:sz w:val="32"/>
           <w:szCs w:val="32"/>
         </w:rPr>
-      </w:pPr>
+        <w:t xml:space="preserve">Nositelj: </w:t>
+      </w:r>
       <w:r>
         <w:rPr>
           <w:rFonts w:ascii="Times New Roman" w:hAnsi="Times New Roman" w:cs="Times New Roman"/>
@@ -345,6 +343,27 @@
           <w:sz w:val="32"/>
           <w:szCs w:val="32"/>
         </w:rPr>
+        <w:t>izv. prof. dr. sc. Božidar Kovačić</w:t>
+      </w:r>
+    </w:p>
+    <w:p>
+      <w:pPr>
+        <w:rPr>
+          <w:rFonts w:ascii="Times New Roman" w:hAnsi="Times New Roman" w:cs="Times New Roman"/>
+          <w:b/>
+          <w:bCs/>
+          <w:sz w:val="32"/>
+          <w:szCs w:val="32"/>
+        </w:rPr>
+      </w:pPr>
+      <w:r>
+        <w:rPr>
+          <w:rFonts w:ascii="Times New Roman" w:hAnsi="Times New Roman" w:cs="Times New Roman"/>
+          <w:b/>
+          <w:bCs/>
+          <w:sz w:val="32"/>
+          <w:szCs w:val="32"/>
+        </w:rPr>
         <w:t>Asistentica: Matea Turalija</w:t>
       </w:r>
     </w:p>
@@ -363,6 +382,43 @@
           <w:szCs w:val="28"/>
         </w:rPr>
         <w:lastRenderedPageBreak/>
+        <w:t xml:space="preserve">Repozitorij: </w:t>
+      </w:r>
+      <w:hyperlink r:id="rId6" w:history="1">
+        <w:r>
+          <w:rPr>
+            <w:rStyle w:val="Hiperveza"/>
+            <w:rFonts w:ascii="Times New Roman" w:hAnsi="Times New Roman" w:cs="Times New Roman"/>
+            <w:sz w:val="28"/>
+            <w:szCs w:val="28"/>
+          </w:rPr>
+          <w:t>https://github.com/Vuki0901/Flutter-Compass-App</w:t>
+        </w:r>
+      </w:hyperlink>
+    </w:p>
+    <w:p>
+      <w:pPr>
+        <w:rPr>
+          <w:rFonts w:ascii="Times New Roman" w:hAnsi="Times New Roman" w:cs="Times New Roman"/>
+          <w:sz w:val="28"/>
+          <w:szCs w:val="28"/>
+        </w:rPr>
+      </w:pPr>
+    </w:p>
+    <w:p>
+      <w:pPr>
+        <w:rPr>
+          <w:rFonts w:ascii="Times New Roman" w:hAnsi="Times New Roman" w:cs="Times New Roman"/>
+          <w:sz w:val="28"/>
+          <w:szCs w:val="28"/>
+        </w:rPr>
+      </w:pPr>
+      <w:r>
+        <w:rPr>
+          <w:rFonts w:ascii="Times New Roman" w:hAnsi="Times New Roman" w:cs="Times New Roman"/>
+          <w:sz w:val="28"/>
+          <w:szCs w:val="28"/>
+        </w:rPr>
         <w:t xml:space="preserve">Za ovaj seminarski rad sam se odlučio iskoristiti senzor magnetometar kako bi izradio aplikaciju koja služi kao kompas. </w:t>
       </w:r>
       <w:r>
@@ -419,6 +475,7 @@
       <w:r>
         <w:rPr>
           <w:rFonts w:ascii="Times New Roman" w:hAnsi="Times New Roman" w:cs="Times New Roman"/>
+          <w:noProof/>
           <w:sz w:val="28"/>
           <w:szCs w:val="28"/>
         </w:rPr>
@@ -438,7 +495,7 @@
                     <pic:cNvPicPr/>
                   </pic:nvPicPr>
                   <pic:blipFill>
-                    <a:blip r:embed="rId6"/>
+                    <a:blip r:embed="rId7"/>
                     <a:stretch>
                       <a:fillRect/>
                     </a:stretch>
@@ -620,6 +677,7 @@
       <w:r>
         <w:rPr>
           <w:rFonts w:ascii="Times New Roman" w:hAnsi="Times New Roman" w:cs="Times New Roman"/>
+          <w:noProof/>
           <w:sz w:val="28"/>
           <w:szCs w:val="28"/>
         </w:rPr>
@@ -639,7 +697,7 @@
                     <pic:cNvPicPr/>
                   </pic:nvPicPr>
                   <pic:blipFill>
-                    <a:blip r:embed="rId7"/>
+                    <a:blip r:embed="rId8"/>
                     <a:stretch>
                       <a:fillRect/>
                     </a:stretch>
@@ -924,6 +982,15 @@
         </w:rPr>
         <w:t xml:space="preserve">ako želimo rasporediti sadržaj unutar željene rešetke i dr. Unutar </w:t>
       </w:r>
+    </w:p>
+    <w:p>
+      <w:pPr>
+        <w:rPr>
+          <w:rFonts w:ascii="Times New Roman" w:hAnsi="Times New Roman" w:cs="Times New Roman"/>
+          <w:sz w:val="28"/>
+          <w:szCs w:val="28"/>
+        </w:rPr>
+      </w:pPr>
       <w:r>
         <w:rPr>
           <w:rFonts w:ascii="Times New Roman" w:hAnsi="Times New Roman" w:cs="Times New Roman"/>
@@ -1196,6 +1263,7 @@
       <w:r>
         <w:rPr>
           <w:rFonts w:ascii="Times New Roman" w:hAnsi="Times New Roman" w:cs="Times New Roman"/>
+          <w:noProof/>
           <w:sz w:val="28"/>
           <w:szCs w:val="28"/>
         </w:rPr>
@@ -1215,7 +1283,7 @@
                     <pic:cNvPicPr/>
                   </pic:nvPicPr>
                   <pic:blipFill>
-                    <a:blip r:embed="rId8"/>
+                    <a:blip r:embed="rId9"/>
                     <a:stretch>
                       <a:fillRect/>
                     </a:stretch>
@@ -1391,18 +1459,6 @@
         </w:rPr>
         <w:t>Funkcija main, početna točka aplikacije, u sebi ima metodu runApp koja uzima widget koji joj se proslijedi i stavlja ga na ekran.</w:t>
       </w:r>
-    </w:p>
-    <w:p>
-      <w:pPr>
-        <w:tabs>
-          <w:tab w:val="left" w:pos="2700"/>
-        </w:tabs>
-        <w:rPr>
-          <w:rFonts w:ascii="Times New Roman" w:hAnsi="Times New Roman" w:cs="Times New Roman"/>
-          <w:sz w:val="28"/>
-          <w:szCs w:val="28"/>
-        </w:rPr>
-      </w:pPr>
     </w:p>
     <w:p>
       <w:pPr>
@@ -1464,97 +1520,6 @@
                 <pic:pic xmlns:pic="http://schemas.openxmlformats.org/drawingml/2006/picture">
                   <pic:nvPicPr>
                     <pic:cNvPr id="0" name="Picture 2"/>
-                    <pic:cNvPicPr>
-                      <a:picLocks noChangeAspect="1" noChangeArrowheads="1"/>
-                    </pic:cNvPicPr>
-                  </pic:nvPicPr>
-                  <pic:blipFill>
-                    <a:blip r:embed="rId9" cstate="print">
-                      <a:extLst>
-                        <a:ext uri="{28A0092B-C50C-407E-A947-70E740481C1C}">
-                          <a14:useLocalDpi xmlns:a14="http://schemas.microsoft.com/office/drawing/2010/main" val="0"/>
-                        </a:ext>
-                      </a:extLst>
-                    </a:blip>
-                    <a:srcRect/>
-                    <a:stretch>
-                      <a:fillRect/>
-                    </a:stretch>
-                  </pic:blipFill>
-                  <pic:spPr bwMode="auto">
-                    <a:xfrm>
-                      <a:off x="0" y="0"/>
-                      <a:ext cx="4095750" cy="8877300"/>
-                    </a:xfrm>
-                    <a:prstGeom prst="rect">
-                      <a:avLst/>
-                    </a:prstGeom>
-                    <a:noFill/>
-                    <a:ln>
-                      <a:noFill/>
-                    </a:ln>
-                  </pic:spPr>
-                </pic:pic>
-              </a:graphicData>
-            </a:graphic>
-            <wp14:sizeRelH relativeFrom="page">
-              <wp14:pctWidth>0</wp14:pctWidth>
-            </wp14:sizeRelH>
-            <wp14:sizeRelV relativeFrom="page">
-              <wp14:pctHeight>0</wp14:pctHeight>
-            </wp14:sizeRelV>
-          </wp:anchor>
-        </w:drawing>
-      </w:r>
-    </w:p>
-    <w:p>
-      <w:pPr>
-        <w:tabs>
-          <w:tab w:val="left" w:pos="2700"/>
-        </w:tabs>
-        <w:rPr>
-          <w:rFonts w:ascii="Times New Roman" w:hAnsi="Times New Roman" w:cs="Times New Roman"/>
-          <w:sz w:val="28"/>
-          <w:szCs w:val="28"/>
-        </w:rPr>
-      </w:pPr>
-      <w:r>
-        <w:rPr>
-          <w:rFonts w:ascii="Times New Roman" w:hAnsi="Times New Roman" w:cs="Times New Roman"/>
-          <w:noProof/>
-          <w:sz w:val="28"/>
-          <w:szCs w:val="28"/>
-        </w:rPr>
-        <w:lastRenderedPageBreak/>
-        <w:drawing>
-          <wp:anchor distT="0" distB="0" distL="114300" distR="114300" simplePos="0" relativeHeight="251658240" behindDoc="0" locked="0" layoutInCell="1" allowOverlap="1" wp14:anchorId="6D87B8D7" wp14:editId="0639091A">
-            <wp:simplePos x="0" y="0"/>
-            <wp:positionH relativeFrom="margin">
-              <wp:align>center</wp:align>
-            </wp:positionH>
-            <wp:positionV relativeFrom="paragraph">
-              <wp:posOffset>9525</wp:posOffset>
-            </wp:positionV>
-            <wp:extent cx="4095750" cy="8877300"/>
-            <wp:effectExtent l="0" t="0" r="0" b="0"/>
-            <wp:wrapThrough wrapText="bothSides">
-              <wp:wrapPolygon edited="0">
-                <wp:start x="0" y="0"/>
-                <wp:lineTo x="0" y="21554"/>
-                <wp:lineTo x="21500" y="21554"/>
-                <wp:lineTo x="21500" y="0"/>
-                <wp:lineTo x="0" y="0"/>
-              </wp:wrapPolygon>
-            </wp:wrapThrough>
-            <wp:docPr id="4" name="Slika 4"/>
-            <wp:cNvGraphicFramePr>
-              <a:graphicFrameLocks xmlns:a="http://schemas.openxmlformats.org/drawingml/2006/main" noChangeAspect="1"/>
-            </wp:cNvGraphicFramePr>
-            <a:graphic xmlns:a="http://schemas.openxmlformats.org/drawingml/2006/main">
-              <a:graphicData uri="http://schemas.openxmlformats.org/drawingml/2006/picture">
-                <pic:pic xmlns:pic="http://schemas.openxmlformats.org/drawingml/2006/picture">
-                  <pic:nvPicPr>
-                    <pic:cNvPr id="0" name="Picture 1"/>
                     <pic:cNvPicPr>
                       <a:picLocks noChangeAspect="1" noChangeArrowheads="1"/>
                     </pic:cNvPicPr>
@@ -1594,6 +1559,1080 @@
             <wp14:sizeRelV relativeFrom="page">
               <wp14:pctHeight>0</wp14:pctHeight>
             </wp14:sizeRelV>
+          </wp:anchor>
+        </w:drawing>
+      </w:r>
+    </w:p>
+    <w:p>
+      <w:pPr>
+        <w:tabs>
+          <w:tab w:val="left" w:pos="2700"/>
+        </w:tabs>
+        <w:rPr>
+          <w:rFonts w:ascii="Times New Roman" w:hAnsi="Times New Roman" w:cs="Times New Roman"/>
+          <w:sz w:val="28"/>
+          <w:szCs w:val="28"/>
+        </w:rPr>
+      </w:pPr>
+    </w:p>
+    <w:p>
+      <w:pPr>
+        <w:tabs>
+          <w:tab w:val="left" w:pos="2700"/>
+        </w:tabs>
+        <w:rPr>
+          <w:rFonts w:ascii="Times New Roman" w:hAnsi="Times New Roman" w:cs="Times New Roman"/>
+          <w:sz w:val="28"/>
+          <w:szCs w:val="28"/>
+        </w:rPr>
+      </w:pPr>
+    </w:p>
+    <w:p>
+      <w:pPr>
+        <w:tabs>
+          <w:tab w:val="left" w:pos="2700"/>
+        </w:tabs>
+        <w:rPr>
+          <w:rFonts w:ascii="Times New Roman" w:hAnsi="Times New Roman" w:cs="Times New Roman"/>
+          <w:sz w:val="28"/>
+          <w:szCs w:val="28"/>
+        </w:rPr>
+      </w:pPr>
+    </w:p>
+    <w:p>
+      <w:pPr>
+        <w:tabs>
+          <w:tab w:val="left" w:pos="2700"/>
+        </w:tabs>
+        <w:rPr>
+          <w:rFonts w:ascii="Times New Roman" w:hAnsi="Times New Roman" w:cs="Times New Roman"/>
+          <w:sz w:val="28"/>
+          <w:szCs w:val="28"/>
+        </w:rPr>
+      </w:pPr>
+    </w:p>
+    <w:p>
+      <w:pPr>
+        <w:tabs>
+          <w:tab w:val="left" w:pos="2700"/>
+        </w:tabs>
+        <w:rPr>
+          <w:rFonts w:ascii="Times New Roman" w:hAnsi="Times New Roman" w:cs="Times New Roman"/>
+          <w:sz w:val="28"/>
+          <w:szCs w:val="28"/>
+        </w:rPr>
+      </w:pPr>
+    </w:p>
+    <w:p>
+      <w:pPr>
+        <w:tabs>
+          <w:tab w:val="left" w:pos="2700"/>
+        </w:tabs>
+        <w:rPr>
+          <w:rFonts w:ascii="Times New Roman" w:hAnsi="Times New Roman" w:cs="Times New Roman"/>
+          <w:sz w:val="28"/>
+          <w:szCs w:val="28"/>
+        </w:rPr>
+      </w:pPr>
+      <w:r>
+        <w:rPr>
+          <w:rFonts w:ascii="Times New Roman" w:hAnsi="Times New Roman" w:cs="Times New Roman"/>
+          <w:noProof/>
+          <w:sz w:val="28"/>
+          <w:szCs w:val="28"/>
+        </w:rPr>
+        <w:lastRenderedPageBreak/>
+        <w:drawing>
+          <wp:anchor distT="0" distB="0" distL="114300" distR="114300" simplePos="0" relativeHeight="251658240" behindDoc="0" locked="0" layoutInCell="1" allowOverlap="1" wp14:anchorId="6D87B8D7" wp14:editId="0639091A">
+            <wp:simplePos x="0" y="0"/>
+            <wp:positionH relativeFrom="margin">
+              <wp:align>center</wp:align>
+            </wp:positionH>
+            <wp:positionV relativeFrom="paragraph">
+              <wp:posOffset>9525</wp:posOffset>
+            </wp:positionV>
+            <wp:extent cx="4095750" cy="8877300"/>
+            <wp:effectExtent l="0" t="0" r="0" b="0"/>
+            <wp:wrapThrough wrapText="bothSides">
+              <wp:wrapPolygon edited="0">
+                <wp:start x="0" y="0"/>
+                <wp:lineTo x="0" y="21554"/>
+                <wp:lineTo x="21500" y="21554"/>
+                <wp:lineTo x="21500" y="0"/>
+                <wp:lineTo x="0" y="0"/>
+              </wp:wrapPolygon>
+            </wp:wrapThrough>
+            <wp:docPr id="4" name="Slika 4"/>
+            <wp:cNvGraphicFramePr>
+              <a:graphicFrameLocks xmlns:a="http://schemas.openxmlformats.org/drawingml/2006/main" noChangeAspect="1"/>
+            </wp:cNvGraphicFramePr>
+            <a:graphic xmlns:a="http://schemas.openxmlformats.org/drawingml/2006/main">
+              <a:graphicData uri="http://schemas.openxmlformats.org/drawingml/2006/picture">
+                <pic:pic xmlns:pic="http://schemas.openxmlformats.org/drawingml/2006/picture">
+                  <pic:nvPicPr>
+                    <pic:cNvPr id="0" name="Picture 1"/>
+                    <pic:cNvPicPr>
+                      <a:picLocks noChangeAspect="1" noChangeArrowheads="1"/>
+                    </pic:cNvPicPr>
+                  </pic:nvPicPr>
+                  <pic:blipFill>
+                    <a:blip r:embed="rId11" cstate="print">
+                      <a:extLst>
+                        <a:ext uri="{28A0092B-C50C-407E-A947-70E740481C1C}">
+                          <a14:useLocalDpi xmlns:a14="http://schemas.microsoft.com/office/drawing/2010/main" val="0"/>
+                        </a:ext>
+                      </a:extLst>
+                    </a:blip>
+                    <a:srcRect/>
+                    <a:stretch>
+                      <a:fillRect/>
+                    </a:stretch>
+                  </pic:blipFill>
+                  <pic:spPr bwMode="auto">
+                    <a:xfrm>
+                      <a:off x="0" y="0"/>
+                      <a:ext cx="4095750" cy="8877300"/>
+                    </a:xfrm>
+                    <a:prstGeom prst="rect">
+                      <a:avLst/>
+                    </a:prstGeom>
+                    <a:noFill/>
+                    <a:ln>
+                      <a:noFill/>
+                    </a:ln>
+                  </pic:spPr>
+                </pic:pic>
+              </a:graphicData>
+            </a:graphic>
+            <wp14:sizeRelH relativeFrom="page">
+              <wp14:pctWidth>0</wp14:pctWidth>
+            </wp14:sizeRelH>
+            <wp14:sizeRelV relativeFrom="page">
+              <wp14:pctHeight>0</wp14:pctHeight>
+            </wp14:sizeRelV>
+          </wp:anchor>
+        </w:drawing>
+      </w:r>
+    </w:p>
+    <w:p>
+      <w:pPr>
+        <w:rPr>
+          <w:rFonts w:ascii="Times New Roman" w:hAnsi="Times New Roman" w:cs="Times New Roman"/>
+          <w:sz w:val="28"/>
+          <w:szCs w:val="28"/>
+        </w:rPr>
+      </w:pPr>
+    </w:p>
+    <w:p>
+      <w:pPr>
+        <w:rPr>
+          <w:rFonts w:ascii="Times New Roman" w:hAnsi="Times New Roman" w:cs="Times New Roman"/>
+          <w:sz w:val="28"/>
+          <w:szCs w:val="28"/>
+        </w:rPr>
+      </w:pPr>
+    </w:p>
+    <w:p>
+      <w:pPr>
+        <w:rPr>
+          <w:rFonts w:ascii="Times New Roman" w:hAnsi="Times New Roman" w:cs="Times New Roman"/>
+          <w:sz w:val="28"/>
+          <w:szCs w:val="28"/>
+        </w:rPr>
+      </w:pPr>
+    </w:p>
+    <w:p>
+      <w:pPr>
+        <w:rPr>
+          <w:rFonts w:ascii="Times New Roman" w:hAnsi="Times New Roman" w:cs="Times New Roman"/>
+          <w:sz w:val="28"/>
+          <w:szCs w:val="28"/>
+        </w:rPr>
+      </w:pPr>
+    </w:p>
+    <w:p>
+      <w:pPr>
+        <w:rPr>
+          <w:rFonts w:ascii="Times New Roman" w:hAnsi="Times New Roman" w:cs="Times New Roman"/>
+          <w:sz w:val="28"/>
+          <w:szCs w:val="28"/>
+        </w:rPr>
+      </w:pPr>
+    </w:p>
+    <w:p>
+      <w:pPr>
+        <w:rPr>
+          <w:rFonts w:ascii="Times New Roman" w:hAnsi="Times New Roman" w:cs="Times New Roman"/>
+          <w:sz w:val="28"/>
+          <w:szCs w:val="28"/>
+        </w:rPr>
+      </w:pPr>
+    </w:p>
+    <w:p>
+      <w:pPr>
+        <w:rPr>
+          <w:rFonts w:ascii="Times New Roman" w:hAnsi="Times New Roman" w:cs="Times New Roman"/>
+          <w:sz w:val="28"/>
+          <w:szCs w:val="28"/>
+        </w:rPr>
+      </w:pPr>
+    </w:p>
+    <w:p>
+      <w:pPr>
+        <w:rPr>
+          <w:rFonts w:ascii="Times New Roman" w:hAnsi="Times New Roman" w:cs="Times New Roman"/>
+          <w:sz w:val="28"/>
+          <w:szCs w:val="28"/>
+        </w:rPr>
+      </w:pPr>
+    </w:p>
+    <w:p>
+      <w:pPr>
+        <w:rPr>
+          <w:rFonts w:ascii="Times New Roman" w:hAnsi="Times New Roman" w:cs="Times New Roman"/>
+          <w:sz w:val="28"/>
+          <w:szCs w:val="28"/>
+        </w:rPr>
+      </w:pPr>
+    </w:p>
+    <w:p>
+      <w:pPr>
+        <w:rPr>
+          <w:rFonts w:ascii="Times New Roman" w:hAnsi="Times New Roman" w:cs="Times New Roman"/>
+          <w:sz w:val="28"/>
+          <w:szCs w:val="28"/>
+        </w:rPr>
+      </w:pPr>
+    </w:p>
+    <w:p>
+      <w:pPr>
+        <w:rPr>
+          <w:rFonts w:ascii="Times New Roman" w:hAnsi="Times New Roman" w:cs="Times New Roman"/>
+          <w:sz w:val="28"/>
+          <w:szCs w:val="28"/>
+        </w:rPr>
+      </w:pPr>
+    </w:p>
+    <w:p>
+      <w:pPr>
+        <w:rPr>
+          <w:rFonts w:ascii="Times New Roman" w:hAnsi="Times New Roman" w:cs="Times New Roman"/>
+          <w:sz w:val="28"/>
+          <w:szCs w:val="28"/>
+        </w:rPr>
+      </w:pPr>
+    </w:p>
+    <w:p>
+      <w:pPr>
+        <w:rPr>
+          <w:rFonts w:ascii="Times New Roman" w:hAnsi="Times New Roman" w:cs="Times New Roman"/>
+          <w:sz w:val="28"/>
+          <w:szCs w:val="28"/>
+        </w:rPr>
+      </w:pPr>
+    </w:p>
+    <w:p>
+      <w:pPr>
+        <w:rPr>
+          <w:rFonts w:ascii="Times New Roman" w:hAnsi="Times New Roman" w:cs="Times New Roman"/>
+          <w:sz w:val="28"/>
+          <w:szCs w:val="28"/>
+        </w:rPr>
+      </w:pPr>
+    </w:p>
+    <w:p>
+      <w:pPr>
+        <w:rPr>
+          <w:rFonts w:ascii="Times New Roman" w:hAnsi="Times New Roman" w:cs="Times New Roman"/>
+          <w:sz w:val="28"/>
+          <w:szCs w:val="28"/>
+        </w:rPr>
+      </w:pPr>
+    </w:p>
+    <w:p>
+      <w:pPr>
+        <w:rPr>
+          <w:rFonts w:ascii="Times New Roman" w:hAnsi="Times New Roman" w:cs="Times New Roman"/>
+          <w:sz w:val="28"/>
+          <w:szCs w:val="28"/>
+        </w:rPr>
+      </w:pPr>
+    </w:p>
+    <w:p>
+      <w:pPr>
+        <w:rPr>
+          <w:rFonts w:ascii="Times New Roman" w:hAnsi="Times New Roman" w:cs="Times New Roman"/>
+          <w:sz w:val="28"/>
+          <w:szCs w:val="28"/>
+        </w:rPr>
+      </w:pPr>
+    </w:p>
+    <w:p>
+      <w:pPr>
+        <w:rPr>
+          <w:rFonts w:ascii="Times New Roman" w:hAnsi="Times New Roman" w:cs="Times New Roman"/>
+          <w:sz w:val="28"/>
+          <w:szCs w:val="28"/>
+        </w:rPr>
+      </w:pPr>
+    </w:p>
+    <w:p>
+      <w:pPr>
+        <w:rPr>
+          <w:rFonts w:ascii="Times New Roman" w:hAnsi="Times New Roman" w:cs="Times New Roman"/>
+          <w:sz w:val="28"/>
+          <w:szCs w:val="28"/>
+        </w:rPr>
+      </w:pPr>
+    </w:p>
+    <w:p>
+      <w:pPr>
+        <w:rPr>
+          <w:rFonts w:ascii="Times New Roman" w:hAnsi="Times New Roman" w:cs="Times New Roman"/>
+          <w:sz w:val="28"/>
+          <w:szCs w:val="28"/>
+        </w:rPr>
+      </w:pPr>
+    </w:p>
+    <w:p>
+      <w:pPr>
+        <w:rPr>
+          <w:rFonts w:ascii="Times New Roman" w:hAnsi="Times New Roman" w:cs="Times New Roman"/>
+          <w:sz w:val="28"/>
+          <w:szCs w:val="28"/>
+        </w:rPr>
+      </w:pPr>
+    </w:p>
+    <w:p>
+      <w:pPr>
+        <w:rPr>
+          <w:rFonts w:ascii="Times New Roman" w:hAnsi="Times New Roman" w:cs="Times New Roman"/>
+          <w:sz w:val="28"/>
+          <w:szCs w:val="28"/>
+        </w:rPr>
+      </w:pPr>
+    </w:p>
+    <w:p>
+      <w:pPr>
+        <w:rPr>
+          <w:rFonts w:ascii="Times New Roman" w:hAnsi="Times New Roman" w:cs="Times New Roman"/>
+          <w:sz w:val="28"/>
+          <w:szCs w:val="28"/>
+        </w:rPr>
+      </w:pPr>
+    </w:p>
+    <w:p>
+      <w:pPr>
+        <w:rPr>
+          <w:rFonts w:ascii="Times New Roman" w:hAnsi="Times New Roman" w:cs="Times New Roman"/>
+          <w:sz w:val="28"/>
+          <w:szCs w:val="28"/>
+        </w:rPr>
+      </w:pPr>
+    </w:p>
+    <w:p>
+      <w:pPr>
+        <w:rPr>
+          <w:rFonts w:ascii="Times New Roman" w:hAnsi="Times New Roman" w:cs="Times New Roman"/>
+          <w:sz w:val="28"/>
+          <w:szCs w:val="28"/>
+        </w:rPr>
+      </w:pPr>
+    </w:p>
+    <w:p>
+      <w:pPr>
+        <w:rPr>
+          <w:rFonts w:ascii="Times New Roman" w:hAnsi="Times New Roman" w:cs="Times New Roman"/>
+          <w:sz w:val="28"/>
+          <w:szCs w:val="28"/>
+        </w:rPr>
+      </w:pPr>
+    </w:p>
+    <w:p>
+      <w:pPr>
+        <w:rPr>
+          <w:rFonts w:ascii="Times New Roman" w:hAnsi="Times New Roman" w:cs="Times New Roman"/>
+          <w:b/>
+          <w:bCs/>
+          <w:sz w:val="32"/>
+          <w:szCs w:val="32"/>
+        </w:rPr>
+      </w:pPr>
+      <w:r>
+        <w:rPr>
+          <w:rFonts w:ascii="Times New Roman" w:hAnsi="Times New Roman" w:cs="Times New Roman"/>
+          <w:b/>
+          <w:bCs/>
+          <w:sz w:val="32"/>
+          <w:szCs w:val="32"/>
+        </w:rPr>
+        <w:lastRenderedPageBreak/>
+        <w:t>Profiliranje aplikacije</w:t>
+      </w:r>
+    </w:p>
+    <w:p>
+      <w:pPr>
+        <w:rPr>
+          <w:rFonts w:ascii="Times New Roman" w:hAnsi="Times New Roman" w:cs="Times New Roman"/>
+          <w:sz w:val="32"/>
+          <w:szCs w:val="32"/>
+        </w:rPr>
+      </w:pPr>
+      <w:r>
+        <w:rPr>
+          <w:rFonts w:ascii="Times New Roman" w:hAnsi="Times New Roman" w:cs="Times New Roman"/>
+          <w:sz w:val="32"/>
+          <w:szCs w:val="32"/>
+        </w:rPr>
+        <w:t>Energija</w:t>
+      </w:r>
+    </w:p>
+    <w:p>
+      <w:pPr>
+        <w:rPr>
+          <w:rFonts w:ascii="Times New Roman" w:hAnsi="Times New Roman" w:cs="Times New Roman"/>
+          <w:sz w:val="32"/>
+          <w:szCs w:val="32"/>
+        </w:rPr>
+      </w:pPr>
+      <w:r>
+        <w:rPr>
+          <w:rFonts w:ascii="Times New Roman" w:hAnsi="Times New Roman" w:cs="Times New Roman"/>
+          <w:sz w:val="32"/>
+          <w:szCs w:val="32"/>
+        </w:rPr>
+        <w:drawing>
+          <wp:inline distT="0" distB="0" distL="0" distR="0" wp14:anchorId="2C8642EC" wp14:editId="1A8834EA">
+            <wp:extent cx="5801453" cy="4362450"/>
+            <wp:effectExtent l="0" t="0" r="8890" b="0"/>
+            <wp:docPr id="6" name="Slika 6"/>
+            <wp:cNvGraphicFramePr>
+              <a:graphicFrameLocks xmlns:a="http://schemas.openxmlformats.org/drawingml/2006/main" noChangeAspect="1"/>
+            </wp:cNvGraphicFramePr>
+            <a:graphic xmlns:a="http://schemas.openxmlformats.org/drawingml/2006/main">
+              <a:graphicData uri="http://schemas.openxmlformats.org/drawingml/2006/picture">
+                <pic:pic xmlns:pic="http://schemas.openxmlformats.org/drawingml/2006/picture">
+                  <pic:nvPicPr>
+                    <pic:cNvPr id="1" name=""/>
+                    <pic:cNvPicPr/>
+                  </pic:nvPicPr>
+                  <pic:blipFill rotWithShape="1">
+                    <a:blip r:embed="rId12"/>
+                    <a:srcRect t="9085" r="36674" b="6524"/>
+                    <a:stretch/>
+                  </pic:blipFill>
+                  <pic:spPr bwMode="auto">
+                    <a:xfrm>
+                      <a:off x="0" y="0"/>
+                      <a:ext cx="5829187" cy="4383305"/>
+                    </a:xfrm>
+                    <a:prstGeom prst="rect">
+                      <a:avLst/>
+                    </a:prstGeom>
+                    <a:ln>
+                      <a:noFill/>
+                    </a:ln>
+                    <a:extLst>
+                      <a:ext uri="{53640926-AAD7-44D8-BBD7-CCE9431645EC}">
+                        <a14:shadowObscured xmlns:a14="http://schemas.microsoft.com/office/drawing/2010/main"/>
+                      </a:ext>
+                    </a:extLst>
+                  </pic:spPr>
+                </pic:pic>
+              </a:graphicData>
+            </a:graphic>
+          </wp:inline>
+        </w:drawing>
+      </w:r>
+    </w:p>
+    <w:p>
+      <w:pPr>
+        <w:tabs>
+          <w:tab w:val="left" w:pos="1365"/>
+        </w:tabs>
+        <w:rPr>
+          <w:rFonts w:ascii="Times New Roman" w:hAnsi="Times New Roman" w:cs="Times New Roman"/>
+          <w:sz w:val="28"/>
+          <w:szCs w:val="28"/>
+        </w:rPr>
+      </w:pPr>
+      <w:r>
+        <w:rPr>
+          <w:rFonts w:ascii="Times New Roman" w:hAnsi="Times New Roman" w:cs="Times New Roman"/>
+          <w:sz w:val="28"/>
+          <w:szCs w:val="28"/>
+        </w:rPr>
+        <w:t>Pri samom pokretanje aplikacije uočava se malo veća potrošnja energije u odnosu na ostatak izvođenja aplikacije gdje je potrošnja minimalna.</w:t>
+      </w:r>
+    </w:p>
+    <w:p>
+      <w:pPr>
+        <w:tabs>
+          <w:tab w:val="left" w:pos="1365"/>
+        </w:tabs>
+        <w:rPr>
+          <w:rFonts w:ascii="Times New Roman" w:hAnsi="Times New Roman" w:cs="Times New Roman"/>
+          <w:sz w:val="28"/>
+          <w:szCs w:val="28"/>
+        </w:rPr>
+      </w:pPr>
+      <w:r>
+        <w:rPr>
+          <w:rFonts w:ascii="Times New Roman" w:hAnsi="Times New Roman" w:cs="Times New Roman"/>
+          <w:sz w:val="28"/>
+          <w:szCs w:val="28"/>
+        </w:rPr>
+        <w:drawing>
+          <wp:inline distT="0" distB="0" distL="0" distR="0" wp14:anchorId="473A9C28" wp14:editId="2BBD2AA8">
+            <wp:extent cx="5760720" cy="1132840"/>
+            <wp:effectExtent l="0" t="0" r="0" b="0"/>
+            <wp:docPr id="7" name="Slika 7"/>
+            <wp:cNvGraphicFramePr>
+              <a:graphicFrameLocks xmlns:a="http://schemas.openxmlformats.org/drawingml/2006/main" noChangeAspect="1"/>
+            </wp:cNvGraphicFramePr>
+            <a:graphic xmlns:a="http://schemas.openxmlformats.org/drawingml/2006/main">
+              <a:graphicData uri="http://schemas.openxmlformats.org/drawingml/2006/picture">
+                <pic:pic xmlns:pic="http://schemas.openxmlformats.org/drawingml/2006/picture">
+                  <pic:nvPicPr>
+                    <pic:cNvPr id="1" name=""/>
+                    <pic:cNvPicPr/>
+                  </pic:nvPicPr>
+                  <pic:blipFill>
+                    <a:blip r:embed="rId13"/>
+                    <a:stretch>
+                      <a:fillRect/>
+                    </a:stretch>
+                  </pic:blipFill>
+                  <pic:spPr>
+                    <a:xfrm>
+                      <a:off x="0" y="0"/>
+                      <a:ext cx="5760720" cy="1132840"/>
+                    </a:xfrm>
+                    <a:prstGeom prst="rect">
+                      <a:avLst/>
+                    </a:prstGeom>
+                  </pic:spPr>
+                </pic:pic>
+              </a:graphicData>
+            </a:graphic>
+          </wp:inline>
+        </w:drawing>
+      </w:r>
+    </w:p>
+    <w:p>
+      <w:pPr>
+        <w:rPr>
+          <w:rFonts w:ascii="Times New Roman" w:hAnsi="Times New Roman" w:cs="Times New Roman"/>
+          <w:sz w:val="28"/>
+          <w:szCs w:val="28"/>
+        </w:rPr>
+      </w:pPr>
+    </w:p>
+    <w:p>
+      <w:pPr>
+        <w:tabs>
+          <w:tab w:val="left" w:pos="1635"/>
+        </w:tabs>
+        <w:rPr>
+          <w:rFonts w:ascii="Times New Roman" w:hAnsi="Times New Roman" w:cs="Times New Roman"/>
+          <w:sz w:val="28"/>
+          <w:szCs w:val="28"/>
+        </w:rPr>
+      </w:pPr>
+      <w:r>
+        <w:rPr>
+          <w:rFonts w:ascii="Times New Roman" w:hAnsi="Times New Roman" w:cs="Times New Roman"/>
+          <w:sz w:val="28"/>
+          <w:szCs w:val="28"/>
+        </w:rPr>
+        <w:tab/>
+      </w:r>
+    </w:p>
+    <w:p>
+      <w:pPr>
+        <w:tabs>
+          <w:tab w:val="left" w:pos="1635"/>
+        </w:tabs>
+        <w:rPr>
+          <w:rFonts w:ascii="Times New Roman" w:hAnsi="Times New Roman" w:cs="Times New Roman"/>
+          <w:sz w:val="28"/>
+          <w:szCs w:val="28"/>
+        </w:rPr>
+      </w:pPr>
+    </w:p>
+    <w:p>
+      <w:pPr>
+        <w:tabs>
+          <w:tab w:val="left" w:pos="1635"/>
+        </w:tabs>
+        <w:rPr>
+          <w:rFonts w:ascii="Times New Roman" w:hAnsi="Times New Roman" w:cs="Times New Roman"/>
+          <w:sz w:val="28"/>
+          <w:szCs w:val="28"/>
+        </w:rPr>
+      </w:pPr>
+    </w:p>
+    <w:p>
+      <w:pPr>
+        <w:tabs>
+          <w:tab w:val="left" w:pos="1635"/>
+        </w:tabs>
+        <w:rPr>
+          <w:rFonts w:ascii="Times New Roman" w:hAnsi="Times New Roman" w:cs="Times New Roman"/>
+          <w:sz w:val="28"/>
+          <w:szCs w:val="28"/>
+        </w:rPr>
+      </w:pPr>
+    </w:p>
+    <w:p>
+      <w:pPr>
+        <w:tabs>
+          <w:tab w:val="left" w:pos="1635"/>
+        </w:tabs>
+        <w:rPr>
+          <w:rFonts w:ascii="Times New Roman" w:hAnsi="Times New Roman" w:cs="Times New Roman"/>
+          <w:sz w:val="28"/>
+          <w:szCs w:val="28"/>
+        </w:rPr>
+      </w:pPr>
+    </w:p>
+    <w:p>
+      <w:pPr>
+        <w:tabs>
+          <w:tab w:val="left" w:pos="1635"/>
+        </w:tabs>
+        <w:rPr>
+          <w:rFonts w:ascii="Times New Roman" w:hAnsi="Times New Roman" w:cs="Times New Roman"/>
+          <w:sz w:val="28"/>
+          <w:szCs w:val="28"/>
+        </w:rPr>
+      </w:pPr>
+      <w:r>
+        <w:rPr>
+          <w:rFonts w:ascii="Times New Roman" w:hAnsi="Times New Roman" w:cs="Times New Roman"/>
+          <w:sz w:val="28"/>
+          <w:szCs w:val="28"/>
+        </w:rPr>
+        <w:lastRenderedPageBreak/>
+        <w:drawing>
+          <wp:anchor distT="0" distB="0" distL="114300" distR="114300" simplePos="0" relativeHeight="251660288" behindDoc="0" locked="0" layoutInCell="1" allowOverlap="1" wp14:anchorId="0FD3FC08" wp14:editId="58C91062">
+            <wp:simplePos x="0" y="0"/>
+            <wp:positionH relativeFrom="margin">
+              <wp:align>right</wp:align>
+            </wp:positionH>
+            <wp:positionV relativeFrom="paragraph">
+              <wp:posOffset>319405</wp:posOffset>
+            </wp:positionV>
+            <wp:extent cx="5762625" cy="2167255"/>
+            <wp:effectExtent l="0" t="0" r="9525" b="4445"/>
+            <wp:wrapThrough wrapText="bothSides">
+              <wp:wrapPolygon edited="0">
+                <wp:start x="0" y="0"/>
+                <wp:lineTo x="0" y="21454"/>
+                <wp:lineTo x="21564" y="21454"/>
+                <wp:lineTo x="21564" y="0"/>
+                <wp:lineTo x="0" y="0"/>
+              </wp:wrapPolygon>
+            </wp:wrapThrough>
+            <wp:docPr id="8" name="Slika 8" descr="Slika na kojoj se prikazuje tekst, monitor, snimka zaslona, na zatvorenom&#10;&#10;Opis je automatski generiran"/>
+            <wp:cNvGraphicFramePr>
+              <a:graphicFrameLocks xmlns:a="http://schemas.openxmlformats.org/drawingml/2006/main" noChangeAspect="1"/>
+            </wp:cNvGraphicFramePr>
+            <a:graphic xmlns:a="http://schemas.openxmlformats.org/drawingml/2006/main">
+              <a:graphicData uri="http://schemas.openxmlformats.org/drawingml/2006/picture">
+                <pic:pic xmlns:pic="http://schemas.openxmlformats.org/drawingml/2006/picture">
+                  <pic:nvPicPr>
+                    <pic:cNvPr id="8" name="Slika 8" descr="Slika na kojoj se prikazuje tekst, monitor, snimka zaslona, na zatvorenom&#10;&#10;Opis je automatski generiran"/>
+                    <pic:cNvPicPr/>
+                  </pic:nvPicPr>
+                  <pic:blipFill rotWithShape="1">
+                    <a:blip r:embed="rId14">
+                      <a:extLst>
+                        <a:ext uri="{28A0092B-C50C-407E-A947-70E740481C1C}">
+                          <a14:useLocalDpi xmlns:a14="http://schemas.microsoft.com/office/drawing/2010/main" val="0"/>
+                        </a:ext>
+                      </a:extLst>
+                    </a:blip>
+                    <a:srcRect r="5920" b="4179"/>
+                    <a:stretch/>
+                  </pic:blipFill>
+                  <pic:spPr bwMode="auto">
+                    <a:xfrm>
+                      <a:off x="0" y="0"/>
+                      <a:ext cx="5762625" cy="2167255"/>
+                    </a:xfrm>
+                    <a:prstGeom prst="rect">
+                      <a:avLst/>
+                    </a:prstGeom>
+                    <a:ln>
+                      <a:noFill/>
+                    </a:ln>
+                    <a:extLst>
+                      <a:ext uri="{53640926-AAD7-44D8-BBD7-CCE9431645EC}">
+                        <a14:shadowObscured xmlns:a14="http://schemas.microsoft.com/office/drawing/2010/main"/>
+                      </a:ext>
+                    </a:extLst>
+                  </pic:spPr>
+                </pic:pic>
+              </a:graphicData>
+            </a:graphic>
+            <wp14:sizeRelH relativeFrom="margin">
+              <wp14:pctWidth>0</wp14:pctWidth>
+            </wp14:sizeRelH>
+            <wp14:sizeRelV relativeFrom="margin">
+              <wp14:pctHeight>0</wp14:pctHeight>
+            </wp14:sizeRelV>
+          </wp:anchor>
+        </w:drawing>
+      </w:r>
+      <w:r>
+        <w:rPr>
+          <w:rFonts w:ascii="Times New Roman" w:hAnsi="Times New Roman" w:cs="Times New Roman"/>
+          <w:sz w:val="28"/>
+          <w:szCs w:val="28"/>
+        </w:rPr>
+        <w:t>CPU</w:t>
+      </w:r>
+    </w:p>
+    <w:p>
+      <w:pPr>
+        <w:tabs>
+          <w:tab w:val="left" w:pos="1635"/>
+        </w:tabs>
+        <w:rPr>
+          <w:rFonts w:ascii="Times New Roman" w:hAnsi="Times New Roman" w:cs="Times New Roman"/>
+          <w:sz w:val="28"/>
+          <w:szCs w:val="28"/>
+        </w:rPr>
+      </w:pPr>
+      <w:r>
+        <w:rPr>
+          <w:rFonts w:ascii="Times New Roman" w:hAnsi="Times New Roman" w:cs="Times New Roman"/>
+          <w:sz w:val="28"/>
+          <w:szCs w:val="28"/>
+        </w:rPr>
+        <w:drawing>
+          <wp:anchor distT="0" distB="0" distL="114300" distR="114300" simplePos="0" relativeHeight="251661312" behindDoc="0" locked="0" layoutInCell="1" allowOverlap="1" wp14:anchorId="58058335" wp14:editId="2EA4D80C">
+            <wp:simplePos x="0" y="0"/>
+            <wp:positionH relativeFrom="margin">
+              <wp:align>right</wp:align>
+            </wp:positionH>
+            <wp:positionV relativeFrom="paragraph">
+              <wp:posOffset>3016885</wp:posOffset>
+            </wp:positionV>
+            <wp:extent cx="5753100" cy="247650"/>
+            <wp:effectExtent l="0" t="0" r="0" b="0"/>
+            <wp:wrapThrough wrapText="bothSides">
+              <wp:wrapPolygon edited="0">
+                <wp:start x="0" y="0"/>
+                <wp:lineTo x="0" y="19938"/>
+                <wp:lineTo x="21528" y="19938"/>
+                <wp:lineTo x="21528" y="0"/>
+                <wp:lineTo x="0" y="0"/>
+              </wp:wrapPolygon>
+            </wp:wrapThrough>
+            <wp:docPr id="9" name="Slika 9"/>
+            <wp:cNvGraphicFramePr>
+              <a:graphicFrameLocks xmlns:a="http://schemas.openxmlformats.org/drawingml/2006/main" noChangeAspect="1"/>
+            </wp:cNvGraphicFramePr>
+            <a:graphic xmlns:a="http://schemas.openxmlformats.org/drawingml/2006/main">
+              <a:graphicData uri="http://schemas.openxmlformats.org/drawingml/2006/picture">
+                <pic:pic xmlns:pic="http://schemas.openxmlformats.org/drawingml/2006/picture">
+                  <pic:nvPicPr>
+                    <pic:cNvPr id="1" name=""/>
+                    <pic:cNvPicPr/>
+                  </pic:nvPicPr>
+                  <pic:blipFill rotWithShape="1">
+                    <a:blip r:embed="rId15">
+                      <a:extLst>
+                        <a:ext uri="{28A0092B-C50C-407E-A947-70E740481C1C}">
+                          <a14:useLocalDpi xmlns:a14="http://schemas.microsoft.com/office/drawing/2010/main" val="0"/>
+                        </a:ext>
+                      </a:extLst>
+                    </a:blip>
+                    <a:srcRect t="2" r="54365" b="9546"/>
+                    <a:stretch/>
+                  </pic:blipFill>
+                  <pic:spPr bwMode="auto">
+                    <a:xfrm>
+                      <a:off x="0" y="0"/>
+                      <a:ext cx="5753100" cy="247650"/>
+                    </a:xfrm>
+                    <a:prstGeom prst="rect">
+                      <a:avLst/>
+                    </a:prstGeom>
+                    <a:ln>
+                      <a:noFill/>
+                    </a:ln>
+                    <a:extLst>
+                      <a:ext uri="{53640926-AAD7-44D8-BBD7-CCE9431645EC}">
+                        <a14:shadowObscured xmlns:a14="http://schemas.microsoft.com/office/drawing/2010/main"/>
+                      </a:ext>
+                    </a:extLst>
+                  </pic:spPr>
+                </pic:pic>
+              </a:graphicData>
+            </a:graphic>
+            <wp14:sizeRelH relativeFrom="margin">
+              <wp14:pctWidth>0</wp14:pctWidth>
+            </wp14:sizeRelH>
+            <wp14:sizeRelV relativeFrom="margin">
+              <wp14:pctHeight>0</wp14:pctHeight>
+            </wp14:sizeRelV>
+          </wp:anchor>
+        </w:drawing>
+      </w:r>
+      <w:r>
+        <w:rPr>
+          <w:rFonts w:ascii="Times New Roman" w:hAnsi="Times New Roman" w:cs="Times New Roman"/>
+          <w:sz w:val="28"/>
+          <w:szCs w:val="28"/>
+        </w:rPr>
+        <w:t>Nakon snimanja potrošnje CPU-a mogu se vidjeti svi događaji koji su koristili procesor kao što su dispatchSensorEvent, onSensorChanged itd. CPU usage je cijelo vrijeme tijekom snimanja varirao između 0 i 1%.</w:t>
+      </w:r>
+    </w:p>
+    <w:p>
+      <w:pPr>
+        <w:tabs>
+          <w:tab w:val="left" w:pos="1635"/>
+        </w:tabs>
+        <w:rPr>
+          <w:rFonts w:ascii="Times New Roman" w:hAnsi="Times New Roman" w:cs="Times New Roman"/>
+          <w:sz w:val="28"/>
+          <w:szCs w:val="28"/>
+        </w:rPr>
+      </w:pPr>
+      <w:r>
+        <w:rPr>
+          <w:rFonts w:ascii="Times New Roman" w:hAnsi="Times New Roman" w:cs="Times New Roman"/>
+          <w:sz w:val="28"/>
+          <w:szCs w:val="28"/>
+        </w:rPr>
+        <w:t>U Bottom Up prikazu možemo vidjeti odakle dolazi koji event, pa tako kod dispatchSensorEventa možemo vidjeti da smo uspješno aktivirali senzor od uređaja</w:t>
+      </w:r>
+    </w:p>
+    <w:p>
+      <w:pPr>
+        <w:tabs>
+          <w:tab w:val="left" w:pos="1635"/>
+        </w:tabs>
+        <w:rPr>
+          <w:rFonts w:ascii="Times New Roman" w:hAnsi="Times New Roman" w:cs="Times New Roman"/>
+          <w:sz w:val="28"/>
+          <w:szCs w:val="28"/>
+        </w:rPr>
+      </w:pPr>
+      <w:r>
+        <w:rPr>
+          <w:rFonts w:ascii="Times New Roman" w:hAnsi="Times New Roman" w:cs="Times New Roman"/>
+          <w:sz w:val="28"/>
+          <w:szCs w:val="28"/>
+        </w:rPr>
+        <w:drawing>
+          <wp:inline distT="0" distB="0" distL="0" distR="0" wp14:anchorId="578547F4" wp14:editId="2F26490A">
+            <wp:extent cx="5087060" cy="1209844"/>
+            <wp:effectExtent l="0" t="0" r="0" b="9525"/>
+            <wp:docPr id="10" name="Slika 10" descr="Slika na kojoj se prikazuje tekst&#10;&#10;Opis je automatski generiran"/>
+            <wp:cNvGraphicFramePr>
+              <a:graphicFrameLocks xmlns:a="http://schemas.openxmlformats.org/drawingml/2006/main" noChangeAspect="1"/>
+            </wp:cNvGraphicFramePr>
+            <a:graphic xmlns:a="http://schemas.openxmlformats.org/drawingml/2006/main">
+              <a:graphicData uri="http://schemas.openxmlformats.org/drawingml/2006/picture">
+                <pic:pic xmlns:pic="http://schemas.openxmlformats.org/drawingml/2006/picture">
+                  <pic:nvPicPr>
+                    <pic:cNvPr id="10" name="Slika 10" descr="Slika na kojoj se prikazuje tekst&#10;&#10;Opis je automatski generiran"/>
+                    <pic:cNvPicPr/>
+                  </pic:nvPicPr>
+                  <pic:blipFill>
+                    <a:blip r:embed="rId16"/>
+                    <a:stretch>
+                      <a:fillRect/>
+                    </a:stretch>
+                  </pic:blipFill>
+                  <pic:spPr>
+                    <a:xfrm>
+                      <a:off x="0" y="0"/>
+                      <a:ext cx="5087060" cy="1209844"/>
+                    </a:xfrm>
+                    <a:prstGeom prst="rect">
+                      <a:avLst/>
+                    </a:prstGeom>
+                  </pic:spPr>
+                </pic:pic>
+              </a:graphicData>
+            </a:graphic>
+          </wp:inline>
+        </w:drawing>
+      </w:r>
+    </w:p>
+    <w:p>
+      <w:pPr>
+        <w:rPr>
+          <w:rFonts w:ascii="Times New Roman" w:hAnsi="Times New Roman" w:cs="Times New Roman"/>
+          <w:sz w:val="28"/>
+          <w:szCs w:val="28"/>
+        </w:rPr>
+      </w:pPr>
+    </w:p>
+    <w:p>
+      <w:pPr>
+        <w:rPr>
+          <w:rFonts w:ascii="Times New Roman" w:hAnsi="Times New Roman" w:cs="Times New Roman"/>
+          <w:sz w:val="28"/>
+          <w:szCs w:val="28"/>
+        </w:rPr>
+      </w:pPr>
+    </w:p>
+    <w:p>
+      <w:pPr>
+        <w:tabs>
+          <w:tab w:val="left" w:pos="6900"/>
+        </w:tabs>
+        <w:rPr>
+          <w:rFonts w:ascii="Times New Roman" w:hAnsi="Times New Roman" w:cs="Times New Roman"/>
+          <w:sz w:val="28"/>
+          <w:szCs w:val="28"/>
+        </w:rPr>
+      </w:pPr>
+      <w:r>
+        <w:rPr>
+          <w:rFonts w:ascii="Times New Roman" w:hAnsi="Times New Roman" w:cs="Times New Roman"/>
+          <w:sz w:val="28"/>
+          <w:szCs w:val="28"/>
+        </w:rPr>
+        <w:tab/>
+      </w:r>
+    </w:p>
+    <w:p>
+      <w:pPr>
+        <w:rPr>
+          <w:rFonts w:ascii="Times New Roman" w:hAnsi="Times New Roman" w:cs="Times New Roman"/>
+          <w:sz w:val="28"/>
+          <w:szCs w:val="28"/>
+        </w:rPr>
+      </w:pPr>
+      <w:r>
+        <w:rPr>
+          <w:rFonts w:ascii="Times New Roman" w:hAnsi="Times New Roman" w:cs="Times New Roman"/>
+          <w:sz w:val="28"/>
+          <w:szCs w:val="28"/>
+        </w:rPr>
+        <w:br w:type="page"/>
+      </w:r>
+    </w:p>
+    <w:p>
+      <w:pPr>
+        <w:tabs>
+          <w:tab w:val="left" w:pos="6900"/>
+        </w:tabs>
+        <w:rPr>
+          <w:rFonts w:ascii="Times New Roman" w:hAnsi="Times New Roman" w:cs="Times New Roman"/>
+          <w:sz w:val="28"/>
+          <w:szCs w:val="28"/>
+        </w:rPr>
+      </w:pPr>
+      <w:r>
+        <w:rPr>
+          <w:rFonts w:ascii="Times New Roman" w:hAnsi="Times New Roman" w:cs="Times New Roman"/>
+          <w:sz w:val="28"/>
+          <w:szCs w:val="28"/>
+        </w:rPr>
+        <w:lastRenderedPageBreak/>
+        <w:t>Memorija</w:t>
+      </w:r>
+    </w:p>
+    <w:p>
+      <w:pPr>
+        <w:tabs>
+          <w:tab w:val="left" w:pos="6900"/>
+        </w:tabs>
+        <w:rPr>
+          <w:rFonts w:ascii="Times New Roman" w:hAnsi="Times New Roman" w:cs="Times New Roman"/>
+          <w:sz w:val="28"/>
+          <w:szCs w:val="28"/>
+        </w:rPr>
+      </w:pPr>
+      <w:r>
+        <w:rPr>
+          <w:rFonts w:ascii="Times New Roman" w:hAnsi="Times New Roman" w:cs="Times New Roman"/>
+          <w:sz w:val="28"/>
+          <w:szCs w:val="28"/>
+        </w:rPr>
+        <w:t>Prilikom snimanja memorije natrag dobijemo popis svih objekata koji su alocirani na heap-u (gomili) te povratne informacije o heap-u uključujući i podatke o curenju memorije</w:t>
+      </w:r>
+    </w:p>
+    <w:p>
+      <w:pPr>
+        <w:tabs>
+          <w:tab w:val="left" w:pos="6900"/>
+        </w:tabs>
+        <w:rPr>
+          <w:rFonts w:ascii="Times New Roman" w:hAnsi="Times New Roman" w:cs="Times New Roman"/>
+          <w:sz w:val="28"/>
+          <w:szCs w:val="28"/>
+        </w:rPr>
+      </w:pPr>
+      <w:r>
+        <w:rPr>
+          <w:rFonts w:ascii="Times New Roman" w:hAnsi="Times New Roman" w:cs="Times New Roman"/>
+          <w:sz w:val="28"/>
+          <w:szCs w:val="28"/>
+        </w:rPr>
+        <w:drawing>
+          <wp:anchor distT="0" distB="0" distL="114300" distR="114300" simplePos="0" relativeHeight="251662336" behindDoc="0" locked="0" layoutInCell="1" allowOverlap="1" wp14:anchorId="7532A125" wp14:editId="4F1EA68B">
+            <wp:simplePos x="0" y="0"/>
+            <wp:positionH relativeFrom="margin">
+              <wp:align>center</wp:align>
+            </wp:positionH>
+            <wp:positionV relativeFrom="paragraph">
+              <wp:posOffset>224155</wp:posOffset>
+            </wp:positionV>
+            <wp:extent cx="4248743" cy="6268325"/>
+            <wp:effectExtent l="0" t="0" r="0" b="0"/>
+            <wp:wrapThrough wrapText="bothSides">
+              <wp:wrapPolygon edited="0">
+                <wp:start x="0" y="0"/>
+                <wp:lineTo x="0" y="21532"/>
+                <wp:lineTo x="21503" y="21532"/>
+                <wp:lineTo x="21503" y="0"/>
+                <wp:lineTo x="0" y="0"/>
+              </wp:wrapPolygon>
+            </wp:wrapThrough>
+            <wp:docPr id="11" name="Slika 11" descr="Slika na kojoj se prikazuje tekst&#10;&#10;Opis je automatski generiran"/>
+            <wp:cNvGraphicFramePr>
+              <a:graphicFrameLocks xmlns:a="http://schemas.openxmlformats.org/drawingml/2006/main" noChangeAspect="1"/>
+            </wp:cNvGraphicFramePr>
+            <a:graphic xmlns:a="http://schemas.openxmlformats.org/drawingml/2006/main">
+              <a:graphicData uri="http://schemas.openxmlformats.org/drawingml/2006/picture">
+                <pic:pic xmlns:pic="http://schemas.openxmlformats.org/drawingml/2006/picture">
+                  <pic:nvPicPr>
+                    <pic:cNvPr id="11" name="Slika 11" descr="Slika na kojoj se prikazuje tekst&#10;&#10;Opis je automatski generiran"/>
+                    <pic:cNvPicPr/>
+                  </pic:nvPicPr>
+                  <pic:blipFill>
+                    <a:blip r:embed="rId17">
+                      <a:extLst>
+                        <a:ext uri="{28A0092B-C50C-407E-A947-70E740481C1C}">
+                          <a14:useLocalDpi xmlns:a14="http://schemas.microsoft.com/office/drawing/2010/main" val="0"/>
+                        </a:ext>
+                      </a:extLst>
+                    </a:blip>
+                    <a:stretch>
+                      <a:fillRect/>
+                    </a:stretch>
+                  </pic:blipFill>
+                  <pic:spPr>
+                    <a:xfrm>
+                      <a:off x="0" y="0"/>
+                      <a:ext cx="4248743" cy="6268325"/>
+                    </a:xfrm>
+                    <a:prstGeom prst="rect">
+                      <a:avLst/>
+                    </a:prstGeom>
+                  </pic:spPr>
+                </pic:pic>
+              </a:graphicData>
+            </a:graphic>
           </wp:anchor>
         </w:drawing>
       </w:r>
@@ -2137,6 +3176,29 @@
       <w:lang w:val="hr-HR"/>
     </w:rPr>
   </w:style>
+  <w:style w:type="character" w:styleId="Hiperveza">
+    <w:name w:val="Hyperlink"/>
+    <w:basedOn w:val="Zadanifontodlomka"/>
+    <w:uiPriority w:val="99"/>
+    <w:unhideWhenUsed/>
+    <w:rsid w:val="00B65593"/>
+    <w:rPr>
+      <w:color w:val="0563C1" w:themeColor="hyperlink"/>
+      <w:u w:val="single"/>
+    </w:rPr>
+  </w:style>
+  <w:style w:type="character" w:styleId="Nerijeenospominjanje">
+    <w:name w:val="Unresolved Mention"/>
+    <w:basedOn w:val="Zadanifontodlomka"/>
+    <w:uiPriority w:val="99"/>
+    <w:semiHidden/>
+    <w:unhideWhenUsed/>
+    <w:rsid w:val="00B65593"/>
+    <w:rPr>
+      <w:color w:val="605E5C"/>
+      <w:shd w:val="clear" w:color="auto" w:fill="E1DFDD"/>
+    </w:rPr>
+  </w:style>
 </w:styles>
 </file>
 

</xml_diff>